<commit_message>
Last update before doc 2
</commit_message>
<xml_diff>
--- a/Documenten/02_PreemptiveState.docx
+++ b/Documenten/02_PreemptiveState.docx
@@ -17,19 +17,19 @@
       </w:r>
       <w:bookmarkEnd w:id="0"/>
       <w:r>
-        <w:t>” is de basis van een pre-emptive statemachine uitgelegd:</w:t>
-      </w:r>
-    </w:p>
-    <w:p>
-      <w:pPr>
-        <w:pStyle w:val="Lijstalinea"/>
-        <w:numPr>
-          <w:ilvl w:val="0"/>
-          <w:numId w:val="9"/>
-        </w:numPr>
-      </w:pPr>
-      <w:r>
-        <w:t xml:space="preserve">Er wordt alleen actie ondernomen wanneer aan een bepaalde conditie voldaan is, bijvoorbeeld een </w:t>
+        <w:t>” is de basis van een pre-emptive statemachine uitgelegd</w:t>
+      </w:r>
+      <w:r>
+        <w:t xml:space="preserve"> Zo </w:t>
+      </w:r>
+      <w:r>
+        <w:t>wordt</w:t>
+      </w:r>
+      <w:r>
+        <w:t xml:space="preserve"> er</w:t>
+      </w:r>
+      <w:r>
+        <w:t xml:space="preserve"> alleen actie ondernomen wanneer aan een bepaalde conditie voldaan is, bijvoorbeeld een </w:t>
       </w:r>
       <w:proofErr w:type="spellStart"/>
       <w:r>
@@ -39,17 +39,11 @@
       <w:r>
         <w:t>()</w:t>
       </w:r>
-    </w:p>
-    <w:p>
-      <w:pPr>
-        <w:pStyle w:val="Lijstalinea"/>
-        <w:numPr>
-          <w:ilvl w:val="0"/>
-          <w:numId w:val="9"/>
-        </w:numPr>
-      </w:pPr>
-      <w:r>
-        <w:t xml:space="preserve">Hierdoor lijkt het alsof de </w:t>
+      <w:r>
+        <w:t>, en h</w:t>
+      </w:r>
+      <w:r>
+        <w:t xml:space="preserve">ierdoor lijkt het alsof de </w:t>
       </w:r>
       <w:r>
         <w:t>Arduino</w:t>
@@ -57,17 +51,11 @@
       <w:r>
         <w:t xml:space="preserve"> meerdere taken tegelijkertijd kan doen.</w:t>
       </w:r>
-    </w:p>
-    <w:p>
-      <w:pPr>
-        <w:pStyle w:val="Lijstalinea"/>
-        <w:numPr>
-          <w:ilvl w:val="0"/>
-          <w:numId w:val="9"/>
-        </w:numPr>
-      </w:pPr>
-      <w:r>
-        <w:t xml:space="preserve">Bovenstaande is uitgelegd aan de hand van een knipperlicht </w:t>
+      <w:r>
+        <w:t xml:space="preserve"> Dit</w:t>
+      </w:r>
+      <w:r>
+        <w:t xml:space="preserve"> is uitgelegd aan de hand van een knipperlicht </w:t>
       </w:r>
       <w:r>
         <w:t>installatie</w:t>
@@ -228,136 +216,102 @@
     </w:p>
     <w:p>
       <w:r>
-        <w:t xml:space="preserve">De vorige keer hebben we twee eenvoudige knipperlichten gemaakt die onafhankelijk met verschillende snelheden knipperde. De code werkt goed maar was niet zo mooi geschreven. Wanneer bijvoorbeeld een andere pin gebruikt gaat worden (bijvoorbeeld pin </w:t>
-      </w:r>
-      <w:r>
-        <w:t>11</w:t>
-      </w:r>
-      <w:r>
-        <w:t xml:space="preserve"> moet pin 1</w:t>
-      </w:r>
-      <w:r>
-        <w:t>2</w:t>
-      </w:r>
-      <w:r>
-        <w:t xml:space="preserve"> worden), dan moet overal in de code waar pin 1</w:t>
-      </w:r>
-      <w:r>
-        <w:t>1</w:t>
-      </w:r>
-      <w:r>
-        <w:t xml:space="preserve"> gebruikt wordt, dit veranderd worden in 1</w:t>
-      </w:r>
-      <w:r>
-        <w:t>2</w:t>
-      </w:r>
-      <w:r>
-        <w:t xml:space="preserve">. Dit is vrij intensief werk maar ook foutgevoelig; wanneer dit proces op één plek vergeten wordt, dan werkt het programma niet meer of niet meer goed. Een oplossing is dat de #define statement in de code gebruikt wordt. Met de #define wordt door de compiler een woord vervangen door een waarde. Zo kan men </w:t>
-      </w:r>
-      <w:r>
-        <w:t>pin 11 definiëren als zijnde de eerste led. Een mogelijke #define zal dan kunnen zijn:</w:t>
-      </w:r>
-    </w:p>
-    <w:p>
-      <w:pPr>
-        <w:ind w:firstLine="708"/>
-      </w:pPr>
-      <w:r>
-        <w:t>#define</w:t>
-      </w:r>
-      <w:r>
-        <w:tab/>
-        <w:t>PIN_EERSTE_LED</w:t>
-      </w:r>
-      <w:r>
-        <w:tab/>
-        <w:t>11</w:t>
-      </w:r>
-    </w:p>
-    <w:p>
-      <w:r>
-        <w:t xml:space="preserve">Net als bij een variabele geldt ook hier: de naam begint met een letter of een </w:t>
+        <w:rPr>
+          <w:noProof/>
+        </w:rPr>
+        <w:drawing>
+          <wp:anchor distT="0" distB="0" distL="114300" distR="114300" simplePos="0" relativeHeight="251661312" behindDoc="1" locked="0" layoutInCell="1" allowOverlap="1" wp14:anchorId="110FDF7A" wp14:editId="4BFEADDD">
+            <wp:simplePos x="0" y="0"/>
+            <wp:positionH relativeFrom="margin">
+              <wp:align>right</wp:align>
+            </wp:positionH>
+            <wp:positionV relativeFrom="paragraph">
+              <wp:posOffset>349885</wp:posOffset>
+            </wp:positionV>
+            <wp:extent cx="2400508" cy="1554615"/>
+            <wp:effectExtent l="0" t="0" r="0" b="7620"/>
+            <wp:wrapTight wrapText="bothSides">
+              <wp:wrapPolygon edited="0">
+                <wp:start x="0" y="0"/>
+                <wp:lineTo x="0" y="21441"/>
+                <wp:lineTo x="21429" y="21441"/>
+                <wp:lineTo x="21429" y="0"/>
+                <wp:lineTo x="0" y="0"/>
+              </wp:wrapPolygon>
+            </wp:wrapTight>
+            <wp:docPr id="1660057456" name="Afbeelding 1" descr="Afbeelding met tekst, Lettertype, schermopname, Graphics&#10;&#10;Automatisch gegenereerde beschrijving"/>
+            <wp:cNvGraphicFramePr>
+              <a:graphicFrameLocks xmlns:a="http://schemas.openxmlformats.org/drawingml/2006/main" noChangeAspect="1"/>
+            </wp:cNvGraphicFramePr>
+            <a:graphic xmlns:a="http://schemas.openxmlformats.org/drawingml/2006/main">
+              <a:graphicData uri="http://schemas.openxmlformats.org/drawingml/2006/picture">
+                <pic:pic xmlns:pic="http://schemas.openxmlformats.org/drawingml/2006/picture">
+                  <pic:nvPicPr>
+                    <pic:cNvPr id="1660057456" name="Afbeelding 1" descr="Afbeelding met tekst, Lettertype, schermopname, Graphics&#10;&#10;Automatisch gegenereerde beschrijving"/>
+                    <pic:cNvPicPr/>
+                  </pic:nvPicPr>
+                  <pic:blipFill>
+                    <a:blip r:embed="rId9">
+                      <a:extLst>
+                        <a:ext uri="{28A0092B-C50C-407E-A947-70E740481C1C}">
+                          <a14:useLocalDpi xmlns:a14="http://schemas.microsoft.com/office/drawing/2010/main" val="0"/>
+                        </a:ext>
+                      </a:extLst>
+                    </a:blip>
+                    <a:stretch>
+                      <a:fillRect/>
+                    </a:stretch>
+                  </pic:blipFill>
+                  <pic:spPr>
+                    <a:xfrm>
+                      <a:off x="0" y="0"/>
+                      <a:ext cx="2400508" cy="1554615"/>
+                    </a:xfrm>
+                    <a:prstGeom prst="rect">
+                      <a:avLst/>
+                    </a:prstGeom>
+                  </pic:spPr>
+                </pic:pic>
+              </a:graphicData>
+            </a:graphic>
+          </wp:anchor>
+        </w:drawing>
+      </w:r>
+      <w:r>
+        <w:t xml:space="preserve">#defines worden gebruikt om de code niet leesbarder te maken maar ook makkelijker te onthouden. Zo kunnen de pinnen van de Arduino i.p.v. een nummer ook een naam krijgen. Overal waar deze naam </w:t>
+      </w:r>
+      <w:r>
+        <w:t>in de code gebruikt wordt, zal dit nummer door de IDE ingevuld worden.</w:t>
+      </w:r>
+    </w:p>
+    <w:p>
+      <w:r>
+        <w:t>Hetzelfde geldt dus ook voor de timeout’s, zowel voor de up alsook voor de downs.</w:t>
+      </w:r>
+    </w:p>
+    <w:p>
+      <w:r>
+        <w:t xml:space="preserve">In </w:t>
+      </w:r>
+      <w:r>
+        <w:t xml:space="preserve">02_PreemptiveStateCode_add.docx hoofdstuk </w:t>
+      </w:r>
+      <w:r>
+        <w:t xml:space="preserve">2 wordt uitgebreid uitgelegd hoe de </w:t>
       </w:r>
       <w:proofErr w:type="spellStart"/>
       <w:r>
-        <w:t>underscore</w:t>
+        <w:t>define’s</w:t>
       </w:r>
       <w:proofErr w:type="spellEnd"/>
       <w:r>
-        <w:t xml:space="preserve">, gevolgd door één of meerdere letters, cijfers of </w:t>
-      </w:r>
-      <w:proofErr w:type="spellStart"/>
-      <w:r>
-        <w:t>underscores</w:t>
-      </w:r>
-      <w:proofErr w:type="spellEnd"/>
-      <w:r>
-        <w:t>. Alleen bij #defines worden meestal hoofdletters gebruikt maar</w:t>
-      </w:r>
-      <w:r>
-        <w:t xml:space="preserve"> het</w:t>
-      </w:r>
-      <w:r>
-        <w:t xml:space="preserve"> is niet verplicht.</w:t>
-      </w:r>
-    </w:p>
-    <w:p>
-      <w:r>
-        <w:t>Hetzelfde kan dan ook gedaan worden met de timeout’s van de knippersnelheid. In de code gebruikte ik de naam:</w:t>
-      </w:r>
-    </w:p>
-    <w:p>
-      <w:pPr>
-        <w:pStyle w:val="Lijstalinea"/>
-        <w:numPr>
-          <w:ilvl w:val="0"/>
-          <w:numId w:val="7"/>
-        </w:numPr>
-      </w:pPr>
-      <w:proofErr w:type="spellStart"/>
-      <w:r>
-        <w:t>LEDx_STATE_UP</w:t>
-      </w:r>
-      <w:proofErr w:type="spellEnd"/>
-      <w:r>
-        <w:tab/>
-        <w:t>De tijd dat led</w:t>
-      </w:r>
-      <w:r>
-        <w:t xml:space="preserve"> x</w:t>
-      </w:r>
-      <w:r>
-        <w:t xml:space="preserve"> aan staat</w:t>
-      </w:r>
-    </w:p>
-    <w:p>
-      <w:pPr>
-        <w:pStyle w:val="Lijstalinea"/>
-        <w:numPr>
-          <w:ilvl w:val="0"/>
-          <w:numId w:val="7"/>
-        </w:numPr>
-      </w:pPr>
-      <w:proofErr w:type="spellStart"/>
-      <w:r>
-        <w:t>LEDx_STATE_DOWN</w:t>
-      </w:r>
-      <w:proofErr w:type="spellEnd"/>
-      <w:r>
-        <w:tab/>
-        <w:t xml:space="preserve">De tijd dat led </w:t>
-      </w:r>
-      <w:r>
-        <w:t xml:space="preserve">x </w:t>
-      </w:r>
-      <w:r>
-        <w:t>uit staat</w:t>
-      </w:r>
-    </w:p>
-    <w:p>
-      <w:r>
-        <w:lastRenderedPageBreak/>
-        <w:t>(x is de nummer van de led)</w:t>
+        <w:t xml:space="preserve"> in de code gebruikt </w:t>
+      </w:r>
+      <w:r>
+        <w:t>kan worden</w:t>
+      </w:r>
+      <w:r>
+        <w:t xml:space="preserve">. </w:t>
       </w:r>
     </w:p>
     <w:p>
@@ -365,54 +319,6 @@
         <w:t xml:space="preserve">De code is opeens een stuk leesbaarder geworden en de pinnen resp. de tijden zijn eenvoudiger aan te passen. Ook is het eenvoudiger om de tijden dat een led aan of uit staat te veranderen. Hiermee kan eenvoudig geëxperimenteerd worden. </w:t>
       </w:r>
     </w:p>
-    <w:p>
-      <w:pPr>
-        <w:spacing w:after="0"/>
-      </w:pPr>
-      <w:r>
-        <w:t>Deze geüpdatet code staat in de file CPreEmptiveTimer</w:t>
-      </w:r>
-      <w:r>
-        <w:t>Simple_v2</w:t>
-      </w:r>
-      <w:r>
-        <w:t>.ino.</w:t>
-      </w:r>
-      <w:r>
-        <w:t xml:space="preserve"> Verdere verbeteringen zijn geïmplanteerd in </w:t>
-      </w:r>
-      <w:r>
-        <w:t>CPreEmptiveTimerSimple_v</w:t>
-      </w:r>
-      <w:r>
-        <w:t>3</w:t>
-      </w:r>
-      <w:r>
-        <w:t>.ino</w:t>
-      </w:r>
-      <w:r>
-        <w:t xml:space="preserve"> en </w:t>
-      </w:r>
-      <w:r>
-        <w:t>CPreEmptiveTimerSimple_v</w:t>
-      </w:r>
-      <w:r>
-        <w:t>4</w:t>
-      </w:r>
-      <w:r>
-        <w:t>.ino</w:t>
-      </w:r>
-      <w:r>
-        <w:t xml:space="preserve"> in het document </w:t>
-      </w:r>
-      <w:r>
-        <w:t>02_PreemptiveStateCode_add.docx</w:t>
-      </w:r>
-      <w:r>
-        <w:t xml:space="preserve"> hoofdstuk 2</w:t>
-      </w:r>
-    </w:p>
-    <w:p/>
     <w:p>
       <w:pPr>
         <w:rPr>
@@ -493,7 +399,7 @@
                     <pic:cNvPicPr/>
                   </pic:nvPicPr>
                   <pic:blipFill>
-                    <a:blip r:embed="rId9">
+                    <a:blip r:embed="rId10">
                       <a:extLst>
                         <a:ext uri="{28A0092B-C50C-407E-A947-70E740481C1C}">
                           <a14:useLocalDpi xmlns:a14="http://schemas.microsoft.com/office/drawing/2010/main" val="0"/>
@@ -531,7 +437,11 @@
       </w:r>
       <w:proofErr w:type="spellEnd"/>
       <w:r>
-        <w:t xml:space="preserve"> optreden welke aangeeft dat de tijd dat de led aanstaat voorbij is. Nu moet er overgegaan worden naar de volgende state: state 1. Dit wordt eenvoudig aangegeven door een pijl met de event “</w:t>
+        <w:t xml:space="preserve"> optreden welke aangeeft dat de tijd dat de led aanstaat voorbij is. Nu moet er overgegaan worden naar de volgende state: state 1. Dit wordt eenvoudig aangegeven door een pijl met de event </w:t>
+      </w:r>
+      <w:r>
+        <w:lastRenderedPageBreak/>
+        <w:t>“</w:t>
       </w:r>
       <w:proofErr w:type="spellStart"/>
       <w:r>
@@ -568,16 +478,16 @@
         <w:tblLook w:val="04A0" w:firstRow="1" w:lastRow="0" w:firstColumn="1" w:lastColumn="0" w:noHBand="0" w:noVBand="1"/>
       </w:tblPr>
       <w:tblGrid>
-        <w:gridCol w:w="846"/>
-        <w:gridCol w:w="1843"/>
-        <w:gridCol w:w="1843"/>
+        <w:gridCol w:w="704"/>
+        <w:gridCol w:w="3119"/>
+        <w:gridCol w:w="1559"/>
         <w:gridCol w:w="1701"/>
-        <w:gridCol w:w="2976"/>
+        <w:gridCol w:w="2126"/>
       </w:tblGrid>
       <w:tr>
         <w:tc>
           <w:tcPr>
-            <w:tcW w:w="846" w:type="dxa"/>
+            <w:tcW w:w="704" w:type="dxa"/>
           </w:tcPr>
           <w:p>
             <w:r>
@@ -587,7 +497,7 @@
         </w:tc>
         <w:tc>
           <w:tcPr>
-            <w:tcW w:w="1843" w:type="dxa"/>
+            <w:tcW w:w="3119" w:type="dxa"/>
           </w:tcPr>
           <w:p>
             <w:r>
@@ -597,7 +507,7 @@
         </w:tc>
         <w:tc>
           <w:tcPr>
-            <w:tcW w:w="1843" w:type="dxa"/>
+            <w:tcW w:w="1559" w:type="dxa"/>
           </w:tcPr>
           <w:p>
             <w:r>
@@ -617,7 +527,7 @@
         </w:tc>
         <w:tc>
           <w:tcPr>
-            <w:tcW w:w="2976" w:type="dxa"/>
+            <w:tcW w:w="2126" w:type="dxa"/>
           </w:tcPr>
           <w:p>
             <w:r>
@@ -629,7 +539,7 @@
       <w:tr>
         <w:tc>
           <w:tcPr>
-            <w:tcW w:w="846" w:type="dxa"/>
+            <w:tcW w:w="704" w:type="dxa"/>
           </w:tcPr>
           <w:p>
             <w:r>
@@ -639,16 +549,17 @@
         </w:tc>
         <w:tc>
           <w:tcPr>
-            <w:tcW w:w="1843" w:type="dxa"/>
+            <w:tcW w:w="3119" w:type="dxa"/>
           </w:tcPr>
           <w:p>
             <w:r>
               <w:t>Zet led aan</w:t>
             </w:r>
-          </w:p>
-          <w:p>
-            <w:r>
-              <w:t>Zet</w:t>
+            <w:r>
+              <w:t xml:space="preserve"> en z</w:t>
+            </w:r>
+            <w:r>
+              <w:t>et</w:t>
             </w:r>
             <w:r>
               <w:t xml:space="preserve"> timer up</w:t>
@@ -657,7 +568,7 @@
         </w:tc>
         <w:tc>
           <w:tcPr>
-            <w:tcW w:w="1843" w:type="dxa"/>
+            <w:tcW w:w="1559" w:type="dxa"/>
           </w:tcPr>
           <w:p>
             <w:proofErr w:type="spellStart"/>
@@ -679,7 +590,7 @@
         </w:tc>
         <w:tc>
           <w:tcPr>
-            <w:tcW w:w="2976" w:type="dxa"/>
+            <w:tcW w:w="2126" w:type="dxa"/>
           </w:tcPr>
           <w:p>
             <w:r>
@@ -694,7 +605,7 @@
       <w:tr>
         <w:tc>
           <w:tcPr>
-            <w:tcW w:w="846" w:type="dxa"/>
+            <w:tcW w:w="704" w:type="dxa"/>
           </w:tcPr>
           <w:p>
             <w:r>
@@ -704,14 +615,15 @@
         </w:tc>
         <w:tc>
           <w:tcPr>
-            <w:tcW w:w="1843" w:type="dxa"/>
+            <w:tcW w:w="3119" w:type="dxa"/>
           </w:tcPr>
           <w:p>
             <w:r>
               <w:t>Zet led uit</w:t>
             </w:r>
-          </w:p>
-          <w:p>
+            <w:r>
+              <w:t xml:space="preserve"> en </w:t>
+            </w:r>
             <w:r>
               <w:t>z</w:t>
             </w:r>
@@ -722,7 +634,7 @@
         </w:tc>
         <w:tc>
           <w:tcPr>
-            <w:tcW w:w="1843" w:type="dxa"/>
+            <w:tcW w:w="1559" w:type="dxa"/>
           </w:tcPr>
           <w:p>
             <w:proofErr w:type="spellStart"/>
@@ -744,7 +656,7 @@
         </w:tc>
         <w:tc>
           <w:tcPr>
-            <w:tcW w:w="2976" w:type="dxa"/>
+            <w:tcW w:w="2126" w:type="dxa"/>
           </w:tcPr>
           <w:p>
             <w:r>
@@ -766,6 +678,28 @@
       <w:r>
         <w:t xml:space="preserve">Later krijgen we te zien dat één of meerdere events de state machine naar een andere state kan brengen. </w:t>
       </w:r>
+    </w:p>
+    <w:p>
+      <w:r>
+        <w:t>NB: er zijn veel applicaties om statemachines te tekenen. Voor dit plaatje werd gebruikt:</w:t>
+      </w:r>
+    </w:p>
+    <w:p>
+      <w:pPr>
+        <w:ind w:firstLine="708"/>
+        <w:rPr>
+          <w:lang w:eastAsia="nl-NL"/>
+        </w:rPr>
+      </w:pPr>
+      <w:hyperlink r:id="rId11" w:history="1">
+        <w:r>
+          <w:rPr>
+            <w:rStyle w:val="Hyperlink"/>
+            <w:lang w:eastAsia="nl-NL"/>
+          </w:rPr>
+          <w:t>https://www.cs.unc.edu/~otternes/comp455/fsm_designer/</w:t>
+        </w:r>
+      </w:hyperlink>
     </w:p>
     <w:p>
       <w:pPr>
@@ -788,7 +722,13 @@
     </w:p>
     <w:p>
       <w:r>
-        <w:t>De state machine werkt naar behoren echter er kunnen nog twee zaken verbeterd worden:</w:t>
+        <w:t xml:space="preserve">De state machine werkt naar behoren echter er kunnen nog </w:t>
+      </w:r>
+      <w:r>
+        <w:t>drie</w:t>
+      </w:r>
+      <w:r>
+        <w:t xml:space="preserve"> zaken verbeterd worden:</w:t>
       </w:r>
     </w:p>
     <w:p>
@@ -881,38 +821,25 @@
     </w:p>
     <w:p>
       <w:r>
-        <w:t xml:space="preserve">In het eerste geval zal in de </w:t>
+        <w:t xml:space="preserve">De eerste twee punten kunnen in één oogopslag aangepast worden; draai ze om. Eerst de </w:t>
       </w:r>
       <w:proofErr w:type="spellStart"/>
       <w:r>
-        <w:t>if</w:t>
+        <w:t>iState</w:t>
       </w:r>
       <w:proofErr w:type="spellEnd"/>
       <w:r>
-        <w:t xml:space="preserve"> statement met </w:t>
-      </w:r>
-      <w:r>
-        <w:t>“cPreEmptiveTimer1.iState”</w:t>
-      </w:r>
-      <w:r>
-        <w:t xml:space="preserve"> maar één event tegelijkertijd bekeken worden namelijk de </w:t>
-      </w:r>
-      <w:r>
-        <w:t>timer() moet afgelopen zijn. Dit is niet altijd wenselijk. Dit zal helemaal duidelijk worden bij de AKI waarbij gekeken moet worden of er een trein aanwezig is in een blok; er is dus een tweede event welke afgehandeld moet worden: trein komt in/verlaat het blok.</w:t>
-      </w:r>
-    </w:p>
-    <w:p>
-      <w:r>
-        <w:t>In het tweede geval zou het eenvoudiger zijn wanneer eerst bepaald wordt in welke state de machine is om vervolgens pas te kijken of er binnen de state een event heeft plaatsgevonden.</w:t>
-      </w:r>
-    </w:p>
-    <w:p>
-      <w:r>
-        <w:lastRenderedPageBreak/>
-        <w:t>Voor het derde geval zou het beter zijn wanneer de initialisatie gedaan wordt daar waar het behoord: in de nieuwe state.</w:t>
-      </w:r>
-    </w:p>
-    <w:p/>
+        <w:t xml:space="preserve"> switches en in elke </w:t>
+      </w:r>
+      <w:proofErr w:type="spellStart"/>
+      <w:r>
+        <w:t>iState</w:t>
+      </w:r>
+      <w:proofErr w:type="spellEnd"/>
+      <w:r>
+        <w:t xml:space="preserve"> switch de event(s).</w:t>
+      </w:r>
+    </w:p>
     <w:p>
       <w:r>
         <w:t>Punt 1 en 2</w:t>
@@ -948,7 +875,23 @@
           <w:sz w:val="16"/>
           <w:szCs w:val="16"/>
         </w:rPr>
-        <w:t>IF STATE = 1 THEN</w:t>
+        <w:t xml:space="preserve">IF STATE = </w:t>
+      </w:r>
+      <w:r>
+        <w:rPr>
+          <w:rFonts w:ascii="Courier New" w:hAnsi="Courier New" w:cs="Courier New"/>
+          <w:sz w:val="16"/>
+          <w:szCs w:val="16"/>
+        </w:rPr>
+        <w:t>0</w:t>
+      </w:r>
+      <w:r>
+        <w:rPr>
+          <w:rFonts w:ascii="Courier New" w:hAnsi="Courier New" w:cs="Courier New"/>
+          <w:sz w:val="16"/>
+          <w:szCs w:val="16"/>
+        </w:rPr>
+        <w:t xml:space="preserve"> THEN</w:t>
       </w:r>
     </w:p>
     <w:p>
@@ -1087,78 +1030,6 @@
       </w:r>
     </w:p>
     <w:p>
-      <w:r>
-        <w:t xml:space="preserve">Deze aanpassing is volledig beschreven in </w:t>
-      </w:r>
-      <w:r>
-        <w:t>02_</w:t>
-      </w:r>
-      <w:bookmarkStart w:id="1" w:name="_Hlk142385827"/>
-      <w:r>
-        <w:t>PreemptiveStateCode</w:t>
-      </w:r>
-      <w:bookmarkEnd w:id="1"/>
-      <w:r>
-        <w:t>_add.docx</w:t>
-      </w:r>
-      <w:r>
-        <w:t xml:space="preserve"> hoofdstuk 3.1</w:t>
-      </w:r>
-    </w:p>
-    <w:p/>
-    <w:p>
-      <w:r>
-        <w:t>Voor punt 3 worden 2 nieuwe sub-states geïntroduceerd:</w:t>
-      </w:r>
-      <w:r>
-        <w:t xml:space="preserve"> de STATE_INIT en de STATE_WAIT</w:t>
-      </w:r>
-      <w:r>
-        <w:t xml:space="preserve"> </w:t>
-      </w:r>
-    </w:p>
-    <w:p>
-      <w:r>
-        <w:t xml:space="preserve">De STATE_INIT </w:t>
-      </w:r>
-      <w:proofErr w:type="spellStart"/>
-      <w:r>
-        <w:t>initialiseer</w:t>
-      </w:r>
-      <w:r>
-        <w:t>t</w:t>
-      </w:r>
-      <w:proofErr w:type="spellEnd"/>
-      <w:r>
-        <w:t xml:space="preserve"> de state terwijl de STATE_WAIT wacht to</w:t>
-      </w:r>
-      <w:r>
-        <w:t>t</w:t>
-      </w:r>
-      <w:r>
-        <w:t xml:space="preserve"> </w:t>
-      </w:r>
-      <w:r>
-        <w:t>één of meerdere events zijn opgetreden</w:t>
-      </w:r>
-      <w:r>
-        <w:t xml:space="preserve">. </w:t>
-      </w:r>
-    </w:p>
-    <w:p>
-      <w:r>
-        <w:t xml:space="preserve">(de sub-states STATE_INIT en STATE_WAIT zijn #defines welke </w:t>
-      </w:r>
-      <w:r>
-        <w:t>gedefinieerd zijn in de CPreEmptiveTimer library.)</w:t>
-      </w:r>
-    </w:p>
-    <w:p>
-      <w:r>
-        <w:t>De code wordt nu een iets uitgebreider:</w:t>
-      </w:r>
-    </w:p>
-    <w:p>
       <w:pPr>
         <w:keepNext/>
         <w:keepLines/>
@@ -1176,13 +1047,96 @@
           <w:szCs w:val="16"/>
         </w:rPr>
       </w:pPr>
+      <w:proofErr w:type="spellStart"/>
       <w:r>
         <w:rPr>
           <w:rFonts w:ascii="Courier New" w:hAnsi="Courier New" w:cs="Courier New"/>
           <w:sz w:val="16"/>
           <w:szCs w:val="16"/>
         </w:rPr>
-        <w:t>IF STATE = 1 THEN</w:t>
+        <w:t>Etc</w:t>
+      </w:r>
+      <w:proofErr w:type="spellEnd"/>
+      <w:r>
+        <w:rPr>
+          <w:rFonts w:ascii="Courier New" w:hAnsi="Courier New" w:cs="Courier New"/>
+          <w:sz w:val="16"/>
+          <w:szCs w:val="16"/>
+        </w:rPr>
+        <w:t>…</w:t>
+      </w:r>
+    </w:p>
+    <w:p>
+      <w:r>
+        <w:t>Deze aanpassing is volledig beschreven in 02_</w:t>
+      </w:r>
+      <w:bookmarkStart w:id="1" w:name="_Hlk142385827"/>
+      <w:r>
+        <w:t>PreemptiveStateCode</w:t>
+      </w:r>
+      <w:bookmarkEnd w:id="1"/>
+      <w:r>
+        <w:t>_add.docx hoofdstuk 3.1</w:t>
+      </w:r>
+    </w:p>
+    <w:p>
+      <w:r>
+        <w:t>In</w:t>
+      </w:r>
+      <w:r>
+        <w:t xml:space="preserve"> het derde geval zou het beter zijn wanneer de initialisatie gedaan wordt daar waar het behoord: in de nieuwe state.</w:t>
+      </w:r>
+    </w:p>
+    <w:p>
+      <w:r>
+        <w:t>Voor punt 3 worden 2 nieuwe sub-states geïntroduceerd:</w:t>
+      </w:r>
+      <w:r>
+        <w:t xml:space="preserve"> de STATE_INIT en de STATE_WAIT </w:t>
+      </w:r>
+    </w:p>
+    <w:p>
+      <w:r>
+        <w:t xml:space="preserve">De STATE_INIT </w:t>
+      </w:r>
+      <w:proofErr w:type="spellStart"/>
+      <w:r>
+        <w:t>initialiseer</w:t>
+      </w:r>
+      <w:r>
+        <w:t>t</w:t>
+      </w:r>
+      <w:proofErr w:type="spellEnd"/>
+      <w:r>
+        <w:t xml:space="preserve"> de state terwijl de STATE_WAIT wacht to</w:t>
+      </w:r>
+      <w:r>
+        <w:t>t</w:t>
+      </w:r>
+      <w:r>
+        <w:t xml:space="preserve"> </w:t>
+      </w:r>
+      <w:r>
+        <w:t>één of meerdere events zijn opgetreden</w:t>
+      </w:r>
+      <w:r>
+        <w:t xml:space="preserve">. </w:t>
+      </w:r>
+    </w:p>
+    <w:p>
+      <w:r>
+        <w:t xml:space="preserve">(de sub-states STATE_INIT en STATE_WAIT zijn #defines welke </w:t>
+      </w:r>
+      <w:r>
+        <w:t>gedefinieerd zijn in de CPreEmptiveTimer library.)</w:t>
+      </w:r>
+    </w:p>
+    <w:p>
+      <w:r>
+        <w:t>De code wordt nu een iets uitgebreider:</w:t>
+      </w:r>
+      <w:r>
+        <w:t xml:space="preserve"> In elke state staan dus deze sub-states:</w:t>
       </w:r>
     </w:p>
     <w:p>
@@ -1209,7 +1163,7 @@
           <w:sz w:val="16"/>
           <w:szCs w:val="16"/>
         </w:rPr>
-        <w:t xml:space="preserve">  </w:t>
+        <w:t xml:space="preserve">IF STATE = </w:t>
       </w:r>
       <w:r>
         <w:rPr>
@@ -1217,7 +1171,15 @@
           <w:sz w:val="16"/>
           <w:szCs w:val="16"/>
         </w:rPr>
-        <w:t>IF STATE_INIT THEN</w:t>
+        <w:t>X</w:t>
+      </w:r>
+      <w:r>
+        <w:rPr>
+          <w:rFonts w:ascii="Courier New" w:hAnsi="Courier New" w:cs="Courier New"/>
+          <w:sz w:val="16"/>
+          <w:szCs w:val="16"/>
+        </w:rPr>
+        <w:t xml:space="preserve"> THEN</w:t>
       </w:r>
     </w:p>
     <w:p>
@@ -1244,25 +1206,7 @@
           <w:sz w:val="16"/>
           <w:szCs w:val="16"/>
         </w:rPr>
-        <w:t xml:space="preserve">    </w:t>
-      </w:r>
-      <w:proofErr w:type="spellStart"/>
-      <w:r>
-        <w:rPr>
-          <w:rFonts w:ascii="Courier New" w:hAnsi="Courier New" w:cs="Courier New"/>
-          <w:sz w:val="16"/>
-          <w:szCs w:val="16"/>
-        </w:rPr>
-        <w:t>Initialiseer</w:t>
-      </w:r>
-      <w:proofErr w:type="spellEnd"/>
-      <w:r>
-        <w:rPr>
-          <w:rFonts w:ascii="Courier New" w:hAnsi="Courier New" w:cs="Courier New"/>
-          <w:sz w:val="16"/>
-          <w:szCs w:val="16"/>
-        </w:rPr>
-        <w:t xml:space="preserve"> acties</w:t>
+        <w:t xml:space="preserve">  IF STATE_INIT THEN</w:t>
       </w:r>
     </w:p>
     <w:p>
@@ -1289,7 +1233,25 @@
           <w:sz w:val="16"/>
           <w:szCs w:val="16"/>
         </w:rPr>
-        <w:t xml:space="preserve">  ELSE</w:t>
+        <w:t xml:space="preserve">    </w:t>
+      </w:r>
+      <w:proofErr w:type="spellStart"/>
+      <w:r>
+        <w:rPr>
+          <w:rFonts w:ascii="Courier New" w:hAnsi="Courier New" w:cs="Courier New"/>
+          <w:sz w:val="16"/>
+          <w:szCs w:val="16"/>
+        </w:rPr>
+        <w:t>Initialiseer</w:t>
+      </w:r>
+      <w:proofErr w:type="spellEnd"/>
+      <w:r>
+        <w:rPr>
+          <w:rFonts w:ascii="Courier New" w:hAnsi="Courier New" w:cs="Courier New"/>
+          <w:sz w:val="16"/>
+          <w:szCs w:val="16"/>
+        </w:rPr>
+        <w:t xml:space="preserve"> acties</w:t>
       </w:r>
     </w:p>
     <w:p>
@@ -1316,23 +1278,7 @@
           <w:sz w:val="16"/>
           <w:szCs w:val="16"/>
         </w:rPr>
-        <w:t xml:space="preserve"> </w:t>
-      </w:r>
-      <w:r>
-        <w:rPr>
-          <w:rFonts w:ascii="Courier New" w:hAnsi="Courier New" w:cs="Courier New"/>
-          <w:sz w:val="16"/>
-          <w:szCs w:val="16"/>
-        </w:rPr>
-        <w:t xml:space="preserve">  </w:t>
-      </w:r>
-      <w:r>
-        <w:rPr>
-          <w:rFonts w:ascii="Courier New" w:hAnsi="Courier New" w:cs="Courier New"/>
-          <w:sz w:val="16"/>
-          <w:szCs w:val="16"/>
-        </w:rPr>
-        <w:t xml:space="preserve"> IF EVENT is opgetreden</w:t>
+        <w:t xml:space="preserve">  ELSE</w:t>
       </w:r>
     </w:p>
     <w:p>
@@ -1359,7 +1305,7 @@
           <w:sz w:val="16"/>
           <w:szCs w:val="16"/>
         </w:rPr>
-        <w:t xml:space="preserve">      Spring naar state 1</w:t>
+        <w:t xml:space="preserve">    IF EVENT is opgetreden</w:t>
       </w:r>
     </w:p>
     <w:p>
@@ -1386,7 +1332,15 @@
           <w:sz w:val="16"/>
           <w:szCs w:val="16"/>
         </w:rPr>
-        <w:t xml:space="preserve">      </w:t>
+        <w:t xml:space="preserve">      Spring naar state </w:t>
+      </w:r>
+      <w:r>
+        <w:rPr>
+          <w:rFonts w:ascii="Courier New" w:hAnsi="Courier New" w:cs="Courier New"/>
+          <w:sz w:val="16"/>
+          <w:szCs w:val="16"/>
+        </w:rPr>
+        <w:t>Y</w:t>
       </w:r>
     </w:p>
     <w:p>
@@ -1413,7 +1367,7 @@
           <w:sz w:val="16"/>
           <w:szCs w:val="16"/>
         </w:rPr>
-        <w:t>IF STATE = 1 THEN</w:t>
+        <w:t xml:space="preserve">      </w:t>
       </w:r>
     </w:p>
     <w:p>
@@ -1440,7 +1394,23 @@
           <w:sz w:val="16"/>
           <w:szCs w:val="16"/>
         </w:rPr>
-        <w:t xml:space="preserve">  IF STATE_INIT THEN</w:t>
+        <w:t xml:space="preserve">IF STATE = </w:t>
+      </w:r>
+      <w:r>
+        <w:rPr>
+          <w:rFonts w:ascii="Courier New" w:hAnsi="Courier New" w:cs="Courier New"/>
+          <w:sz w:val="16"/>
+          <w:szCs w:val="16"/>
+        </w:rPr>
+        <w:t>Y</w:t>
+      </w:r>
+      <w:r>
+        <w:rPr>
+          <w:rFonts w:ascii="Courier New" w:hAnsi="Courier New" w:cs="Courier New"/>
+          <w:sz w:val="16"/>
+          <w:szCs w:val="16"/>
+        </w:rPr>
+        <w:t xml:space="preserve"> THEN</w:t>
       </w:r>
     </w:p>
     <w:p>
@@ -1461,144 +1431,28 @@
           <w:szCs w:val="16"/>
         </w:rPr>
       </w:pPr>
+      <w:proofErr w:type="spellStart"/>
       <w:r>
         <w:rPr>
           <w:rFonts w:ascii="Courier New" w:hAnsi="Courier New" w:cs="Courier New"/>
           <w:sz w:val="16"/>
           <w:szCs w:val="16"/>
         </w:rPr>
-        <w:t xml:space="preserve">    </w:t>
-      </w:r>
-      <w:proofErr w:type="spellStart"/>
+        <w:t>Etc</w:t>
+      </w:r>
+      <w:proofErr w:type="spellEnd"/>
       <w:r>
         <w:rPr>
           <w:rFonts w:ascii="Courier New" w:hAnsi="Courier New" w:cs="Courier New"/>
           <w:sz w:val="16"/>
           <w:szCs w:val="16"/>
         </w:rPr>
-        <w:t>Initialiseer</w:t>
-      </w:r>
-      <w:proofErr w:type="spellEnd"/>
-      <w:r>
-        <w:rPr>
-          <w:rFonts w:ascii="Courier New" w:hAnsi="Courier New" w:cs="Courier New"/>
-          <w:sz w:val="16"/>
-          <w:szCs w:val="16"/>
-        </w:rPr>
-        <w:t xml:space="preserve"> acties</w:t>
-      </w:r>
-    </w:p>
-    <w:p>
-      <w:pPr>
-        <w:keepNext/>
-        <w:keepLines/>
-        <w:pBdr>
-          <w:top w:val="single" w:sz="4" w:space="1" w:color="auto"/>
-          <w:left w:val="single" w:sz="4" w:space="4" w:color="auto"/>
-          <w:bottom w:val="single" w:sz="4" w:space="1" w:color="auto"/>
-          <w:right w:val="single" w:sz="4" w:space="4" w:color="auto"/>
-        </w:pBdr>
-        <w:spacing w:after="0"/>
-        <w:ind w:left="708"/>
-        <w:rPr>
-          <w:rFonts w:ascii="Courier New" w:hAnsi="Courier New" w:cs="Courier New"/>
-          <w:sz w:val="16"/>
-          <w:szCs w:val="16"/>
-        </w:rPr>
-      </w:pPr>
-      <w:r>
-        <w:rPr>
-          <w:rFonts w:ascii="Courier New" w:hAnsi="Courier New" w:cs="Courier New"/>
-          <w:sz w:val="16"/>
-          <w:szCs w:val="16"/>
-        </w:rPr>
-        <w:t xml:space="preserve">  ELSE</w:t>
-      </w:r>
-    </w:p>
-    <w:p>
-      <w:pPr>
-        <w:keepNext/>
-        <w:keepLines/>
-        <w:pBdr>
-          <w:top w:val="single" w:sz="4" w:space="1" w:color="auto"/>
-          <w:left w:val="single" w:sz="4" w:space="4" w:color="auto"/>
-          <w:bottom w:val="single" w:sz="4" w:space="1" w:color="auto"/>
-          <w:right w:val="single" w:sz="4" w:space="4" w:color="auto"/>
-        </w:pBdr>
-        <w:spacing w:after="0"/>
-        <w:ind w:left="708"/>
-        <w:rPr>
-          <w:rFonts w:ascii="Courier New" w:hAnsi="Courier New" w:cs="Courier New"/>
-          <w:sz w:val="16"/>
-          <w:szCs w:val="16"/>
-        </w:rPr>
-      </w:pPr>
-      <w:r>
-        <w:rPr>
-          <w:rFonts w:ascii="Courier New" w:hAnsi="Courier New" w:cs="Courier New"/>
-          <w:sz w:val="16"/>
-          <w:szCs w:val="16"/>
-        </w:rPr>
-        <w:t xml:space="preserve">    IF EVENT is opgetreden</w:t>
-      </w:r>
-    </w:p>
-    <w:p>
-      <w:pPr>
-        <w:keepNext/>
-        <w:keepLines/>
-        <w:pBdr>
-          <w:top w:val="single" w:sz="4" w:space="1" w:color="auto"/>
-          <w:left w:val="single" w:sz="4" w:space="4" w:color="auto"/>
-          <w:bottom w:val="single" w:sz="4" w:space="1" w:color="auto"/>
-          <w:right w:val="single" w:sz="4" w:space="4" w:color="auto"/>
-        </w:pBdr>
-        <w:spacing w:after="0"/>
-        <w:ind w:left="708"/>
-        <w:rPr>
-          <w:rFonts w:ascii="Courier New" w:hAnsi="Courier New" w:cs="Courier New"/>
-          <w:sz w:val="16"/>
-          <w:szCs w:val="16"/>
-        </w:rPr>
-      </w:pPr>
-      <w:r>
-        <w:rPr>
-          <w:rFonts w:ascii="Courier New" w:hAnsi="Courier New" w:cs="Courier New"/>
-          <w:sz w:val="16"/>
-          <w:szCs w:val="16"/>
-        </w:rPr>
-        <w:t xml:space="preserve">      Spring </w:t>
-      </w:r>
-      <w:r>
-        <w:rPr>
-          <w:rFonts w:ascii="Courier New" w:hAnsi="Courier New" w:cs="Courier New"/>
-          <w:sz w:val="16"/>
-          <w:szCs w:val="16"/>
-        </w:rPr>
-        <w:t xml:space="preserve">terug </w:t>
-      </w:r>
-      <w:r>
-        <w:rPr>
-          <w:rFonts w:ascii="Courier New" w:hAnsi="Courier New" w:cs="Courier New"/>
-          <w:sz w:val="16"/>
-          <w:szCs w:val="16"/>
-        </w:rPr>
-        <w:t xml:space="preserve">naar </w:t>
-      </w:r>
-      <w:r>
-        <w:rPr>
-          <w:rFonts w:ascii="Courier New" w:hAnsi="Courier New" w:cs="Courier New"/>
-          <w:sz w:val="16"/>
-          <w:szCs w:val="16"/>
-        </w:rPr>
-        <w:t>state 0</w:t>
-      </w:r>
-    </w:p>
-    <w:p>
-      <w:r>
-        <w:t>Deze aanpassing is volledig beschreven in 02_PreemptiveStateCode_add.docx hoofdstuk 3.</w:t>
-      </w:r>
-      <w:r>
-        <w:t>2</w:t>
+        <w:t>…</w:t>
+      </w:r>
+    </w:p>
+    <w:p>
+      <w:r>
+        <w:t>Deze aanpassing is volledig beschreven in 02_PreemptiveStateCode_add.docx hoofdstuk 3.2</w:t>
       </w:r>
     </w:p>
     <w:p>
@@ -1612,67 +1466,30 @@
       </w:pPr>
       <w:r>
         <w:rPr>
-          <w:b/>
-          <w:bCs/>
-          <w:sz w:val="28"/>
-          <w:szCs w:val="28"/>
-        </w:rPr>
-        <w:t xml:space="preserve">De AKI: </w:t>
-      </w:r>
-      <w:r>
-        <w:rPr>
-          <w:b/>
-          <w:bCs/>
-          <w:sz w:val="28"/>
-          <w:szCs w:val="28"/>
-        </w:rPr>
-        <w:t>Automatisch Knipper Installatie</w:t>
-      </w:r>
-    </w:p>
-    <w:p>
-      <w:r>
-        <w:t xml:space="preserve">Iedereen kent wel de AKI; hoewel de overwegen vervangen worden door </w:t>
-      </w:r>
-      <w:proofErr w:type="spellStart"/>
-      <w:r>
-        <w:t>AHOB’s</w:t>
-      </w:r>
-      <w:proofErr w:type="spellEnd"/>
-      <w:r>
-        <w:t xml:space="preserve"> kunnen ze nog steeds gevonden worden. Het bekende wit knipperende licht wanneer het veilig is en </w:t>
-      </w:r>
-      <w:proofErr w:type="spellStart"/>
-      <w:r>
-        <w:t>rooden</w:t>
-      </w:r>
-      <w:proofErr w:type="spellEnd"/>
-      <w:r>
-        <w:t xml:space="preserve"> lampen knipperen wanneer er een trein aankomt.</w:t>
-      </w:r>
-    </w:p>
-    <w:p>
-      <w:r>
+          <w:noProof/>
+        </w:rPr>
+        <w:lastRenderedPageBreak/>
         <w:drawing>
-          <wp:anchor distT="0" distB="0" distL="114300" distR="114300" simplePos="0" relativeHeight="251660288" behindDoc="1" locked="0" layoutInCell="1" allowOverlap="1" wp14:anchorId="3326E8B5" wp14:editId="3C08A758">
+          <wp:anchor distT="0" distB="0" distL="114300" distR="114300" simplePos="0" relativeHeight="251662336" behindDoc="1" locked="0" layoutInCell="1" allowOverlap="1" wp14:anchorId="14A951E8" wp14:editId="43F65F38">
             <wp:simplePos x="0" y="0"/>
             <wp:positionH relativeFrom="column">
-              <wp:posOffset>2805430</wp:posOffset>
+              <wp:posOffset>50165</wp:posOffset>
             </wp:positionH>
             <wp:positionV relativeFrom="paragraph">
-              <wp:posOffset>0</wp:posOffset>
+              <wp:posOffset>97155</wp:posOffset>
             </wp:positionV>
-            <wp:extent cx="2828925" cy="1851025"/>
-            <wp:effectExtent l="0" t="0" r="9525" b="0"/>
+            <wp:extent cx="2019300" cy="2225040"/>
+            <wp:effectExtent l="0" t="0" r="0" b="3810"/>
             <wp:wrapTight wrapText="bothSides">
               <wp:wrapPolygon edited="0">
                 <wp:start x="0" y="0"/>
-                <wp:lineTo x="0" y="21341"/>
-                <wp:lineTo x="21527" y="21341"/>
-                <wp:lineTo x="21527" y="0"/>
+                <wp:lineTo x="0" y="21452"/>
+                <wp:lineTo x="21396" y="21452"/>
+                <wp:lineTo x="21396" y="0"/>
                 <wp:lineTo x="0" y="0"/>
               </wp:wrapPolygon>
             </wp:wrapTight>
-            <wp:docPr id="728058817" name="Afbeelding 1" descr="Afbeelding met lijn, tekst, diagram, cirkel&#10;&#10;Automatisch gegenereerde beschrijving"/>
+            <wp:docPr id="835900780" name="Afbeelding 1" descr="Afbeelding met Verkeersbord, verkeerslicht&#10;&#10;Automatisch gegenereerde beschrijving"/>
             <wp:cNvGraphicFramePr>
               <a:graphicFrameLocks xmlns:a="http://schemas.openxmlformats.org/drawingml/2006/main" noChangeAspect="1"/>
             </wp:cNvGraphicFramePr>
@@ -1680,11 +1497,11 @@
               <a:graphicData uri="http://schemas.openxmlformats.org/drawingml/2006/picture">
                 <pic:pic xmlns:pic="http://schemas.openxmlformats.org/drawingml/2006/picture">
                   <pic:nvPicPr>
-                    <pic:cNvPr id="728058817" name="Afbeelding 1" descr="Afbeelding met lijn, tekst, diagram, cirkel&#10;&#10;Automatisch gegenereerde beschrijving"/>
+                    <pic:cNvPr id="835900780" name="Afbeelding 1" descr="Afbeelding met Verkeersbord, verkeerslicht&#10;&#10;Automatisch gegenereerde beschrijving"/>
                     <pic:cNvPicPr/>
                   </pic:nvPicPr>
                   <pic:blipFill>
-                    <a:blip r:embed="rId10">
+                    <a:blip r:embed="rId12">
                       <a:extLst>
                         <a:ext uri="{28A0092B-C50C-407E-A947-70E740481C1C}">
                           <a14:useLocalDpi xmlns:a14="http://schemas.microsoft.com/office/drawing/2010/main" val="0"/>
@@ -1698,7 +1515,7 @@
                   <pic:spPr>
                     <a:xfrm>
                       <a:off x="0" y="0"/>
-                      <a:ext cx="2828925" cy="1851025"/>
+                      <a:ext cx="2019300" cy="2225040"/>
                     </a:xfrm>
                     <a:prstGeom prst="rect">
                       <a:avLst/>
@@ -1707,26 +1524,124 @@
                 </pic:pic>
               </a:graphicData>
             </a:graphic>
-            <wp14:sizeRelH relativeFrom="margin">
-              <wp14:pctWidth>0</wp14:pctWidth>
-            </wp14:sizeRelH>
-            <wp14:sizeRelV relativeFrom="margin">
-              <wp14:pctHeight>0</wp14:pctHeight>
-            </wp14:sizeRelV>
           </wp:anchor>
         </w:drawing>
       </w:r>
       <w:r>
-        <w:t xml:space="preserve">Wat we nu weten is dat er twee belangrijke events zijn: baan is veilig/onveilig en het knipperen. Het knipperen wordt weer gedaan door één </w:t>
-      </w:r>
-      <w:r>
-        <w:t>CPreEmptiveTimer</w:t>
-      </w:r>
-      <w:r>
-        <w:t xml:space="preserve"> object.</w:t>
-      </w:r>
-    </w:p>
-    <w:p>
+        <w:rPr>
+          <w:b/>
+          <w:bCs/>
+          <w:sz w:val="28"/>
+          <w:szCs w:val="28"/>
+        </w:rPr>
+        <w:t>De AKI: Automatisch Knipper Installatie</w:t>
+      </w:r>
+    </w:p>
+    <w:p>
+      <w:r>
+        <w:t xml:space="preserve">Iedereen kent wel de AKI; hoewel </w:t>
+      </w:r>
+      <w:r>
+        <w:t>vele</w:t>
+      </w:r>
+      <w:r>
+        <w:t xml:space="preserve"> overwegen vervangen worden door </w:t>
+      </w:r>
+      <w:proofErr w:type="spellStart"/>
+      <w:r>
+        <w:t>AHOB’s</w:t>
+      </w:r>
+      <w:proofErr w:type="spellEnd"/>
+      <w:r>
+        <w:t xml:space="preserve"> kunnen ze nog steeds gevonden worden. Het bekende wit knipperende licht wanneer het veilig is en </w:t>
+      </w:r>
+      <w:r>
+        <w:t>de rode</w:t>
+      </w:r>
+      <w:r>
+        <w:t xml:space="preserve"> lampen knipperen wanneer er een trein aankomt.</w:t>
+      </w:r>
+      <w:r>
+        <w:rPr>
+          <w:noProof/>
+        </w:rPr>
+        <w:t xml:space="preserve"> </w:t>
+      </w:r>
+    </w:p>
+    <w:p>
+      <w:r>
+        <w:t>Wat we nu weten is dat er twee belangrijke events zijn: baan is veilig/onveilig en het knipperen</w:t>
+      </w:r>
+      <w:r>
+        <w:t>, zowel voor het witte licht alsook de rode lichten</w:t>
+      </w:r>
+      <w:r>
+        <w:t>. Het knipperen wordt gedaan door één CPreEmptiveTimer object.</w:t>
+      </w:r>
+    </w:p>
+    <w:p>
+      <w:r>
+        <w:rPr>
+          <w:noProof/>
+        </w:rPr>
+        <w:drawing>
+          <wp:anchor distT="0" distB="0" distL="114300" distR="114300" simplePos="0" relativeHeight="251663360" behindDoc="1" locked="0" layoutInCell="1" allowOverlap="1" wp14:anchorId="7590D8E4" wp14:editId="785087BD">
+            <wp:simplePos x="0" y="0"/>
+            <wp:positionH relativeFrom="margin">
+              <wp:align>right</wp:align>
+            </wp:positionH>
+            <wp:positionV relativeFrom="paragraph">
+              <wp:posOffset>178435</wp:posOffset>
+            </wp:positionV>
+            <wp:extent cx="2616286" cy="1696720"/>
+            <wp:effectExtent l="0" t="0" r="0" b="0"/>
+            <wp:wrapTight wrapText="bothSides">
+              <wp:wrapPolygon edited="0">
+                <wp:start x="0" y="0"/>
+                <wp:lineTo x="0" y="21341"/>
+                <wp:lineTo x="21390" y="21341"/>
+                <wp:lineTo x="21390" y="0"/>
+                <wp:lineTo x="0" y="0"/>
+              </wp:wrapPolygon>
+            </wp:wrapTight>
+            <wp:docPr id="1492760529" name="Afbeelding 1" descr="Afbeelding met cirkel, diagram, lijn, tekst&#10;&#10;Automatisch gegenereerde beschrijving"/>
+            <wp:cNvGraphicFramePr>
+              <a:graphicFrameLocks xmlns:a="http://schemas.openxmlformats.org/drawingml/2006/main" noChangeAspect="1"/>
+            </wp:cNvGraphicFramePr>
+            <a:graphic xmlns:a="http://schemas.openxmlformats.org/drawingml/2006/main">
+              <a:graphicData uri="http://schemas.openxmlformats.org/drawingml/2006/picture">
+                <pic:pic xmlns:pic="http://schemas.openxmlformats.org/drawingml/2006/picture">
+                  <pic:nvPicPr>
+                    <pic:cNvPr id="1492760529" name="Afbeelding 1" descr="Afbeelding met cirkel, diagram, lijn, tekst&#10;&#10;Automatisch gegenereerde beschrijving"/>
+                    <pic:cNvPicPr/>
+                  </pic:nvPicPr>
+                  <pic:blipFill>
+                    <a:blip r:embed="rId13" cstate="print">
+                      <a:extLst>
+                        <a:ext uri="{28A0092B-C50C-407E-A947-70E740481C1C}">
+                          <a14:useLocalDpi xmlns:a14="http://schemas.microsoft.com/office/drawing/2010/main" val="0"/>
+                        </a:ext>
+                      </a:extLst>
+                    </a:blip>
+                    <a:stretch>
+                      <a:fillRect/>
+                    </a:stretch>
+                  </pic:blipFill>
+                  <pic:spPr>
+                    <a:xfrm>
+                      <a:off x="0" y="0"/>
+                      <a:ext cx="2616286" cy="1696720"/>
+                    </a:xfrm>
+                    <a:prstGeom prst="rect">
+                      <a:avLst/>
+                    </a:prstGeom>
+                  </pic:spPr>
+                </pic:pic>
+              </a:graphicData>
+            </a:graphic>
+          </wp:anchor>
+        </w:drawing>
+      </w:r>
       <w:r>
         <w:t xml:space="preserve">Wanneer we een state </w:t>
       </w:r>
@@ -1737,21 +1652,24 @@
         <w:t xml:space="preserve"> maken kan deze er als volgt uitzien</w:t>
       </w:r>
       <w:r>
-        <w:t>.</w:t>
-      </w:r>
-    </w:p>
-    <w:p>
-      <w:r>
-        <w:t xml:space="preserve">Een state kan veranderen door meerdere events. Soms moet bij een event tijdens het overgaan naar de volgende status nog iets </w:t>
-      </w:r>
-      <w:r>
-        <w:lastRenderedPageBreak/>
-        <w:t>afgehandeld worden bijvoorbeeld witte led moet uit gaan wanneer er een trein in het baanvlak komt.</w:t>
-      </w:r>
-    </w:p>
-    <w:p>
-      <w:r>
-        <w:t>De bijbehorende tabel is dan:</w:t>
+        <w:t>:</w:t>
+      </w:r>
+    </w:p>
+    <w:p>
+      <w:r>
+        <w:t>Een state kan veranderen door meerdere events. Soms moet bij een event tijdens het overgaan naar de volgende status nog iets afgehandeld worden bijvoorbeeld witte led moet uit gaan wanneer er een trein in het baanvlak komt.</w:t>
+      </w:r>
+    </w:p>
+    <w:p/>
+    <w:p>
+      <w:r>
+        <w:t>De bijbehorende</w:t>
+      </w:r>
+      <w:r>
+        <w:t xml:space="preserve"> statemachine</w:t>
+      </w:r>
+      <w:r>
+        <w:t xml:space="preserve"> tabel is dan:</w:t>
       </w:r>
     </w:p>
     <w:tbl>
@@ -2013,15 +1931,32 @@
             <w:tcW w:w="2194" w:type="dxa"/>
           </w:tcPr>
           <w:p>
-            <w:r>
+            <w:pPr>
+              <w:rPr>
+                <w:strike/>
+              </w:rPr>
+            </w:pPr>
+            <w:r>
+              <w:rPr>
+                <w:strike/>
+                <w:highlight w:val="green"/>
+              </w:rPr>
               <w:t xml:space="preserve">Zet witte </w:t>
             </w:r>
             <w:proofErr w:type="spellStart"/>
             <w:r>
+              <w:rPr>
+                <w:strike/>
+                <w:highlight w:val="green"/>
+              </w:rPr>
               <w:t>leds</w:t>
             </w:r>
             <w:proofErr w:type="spellEnd"/>
             <w:r>
+              <w:rPr>
+                <w:strike/>
+                <w:highlight w:val="green"/>
+              </w:rPr>
               <w:t xml:space="preserve"> uit</w:t>
             </w:r>
           </w:p>
@@ -2086,10 +2021,7 @@
           <w:p>
             <w:proofErr w:type="spellStart"/>
             <w:r>
-              <w:t>timeout_</w:t>
-            </w:r>
-            <w:r>
-              <w:t>wit</w:t>
+              <w:t>timeout_wit</w:t>
             </w:r>
             <w:proofErr w:type="spellEnd"/>
           </w:p>
@@ -2152,10 +2084,7 @@
               <w:t xml:space="preserve">Zet </w:t>
             </w:r>
             <w:r>
-              <w:t xml:space="preserve">rood </w:t>
-            </w:r>
-            <w:r>
-              <w:t>rechts</w:t>
+              <w:t>rood rechts</w:t>
             </w:r>
             <w:r>
               <w:t xml:space="preserve"> </w:t>
@@ -2172,13 +2101,7 @@
           <w:p>
             <w:proofErr w:type="spellStart"/>
             <w:r>
-              <w:t>baanvak_</w:t>
-            </w:r>
-            <w:r>
-              <w:t>on</w:t>
-            </w:r>
-            <w:r>
-              <w:t>bezet</w:t>
+              <w:t>baanvak_onbezet</w:t>
             </w:r>
             <w:proofErr w:type="spellEnd"/>
           </w:p>
@@ -2189,13 +2112,22 @@
           </w:tcPr>
           <w:p>
             <w:r>
-              <w:t xml:space="preserve">Zet </w:t>
-            </w:r>
-            <w:r>
-              <w:t>rode</w:t>
-            </w:r>
-            <w:r>
-              <w:t xml:space="preserve"> led uit</w:t>
+              <w:rPr>
+                <w:highlight w:val="green"/>
+              </w:rPr>
+              <w:t xml:space="preserve">Zet rode </w:t>
+            </w:r>
+            <w:r>
+              <w:rPr>
+                <w:highlight w:val="green"/>
+              </w:rPr>
+              <w:t xml:space="preserve">links </w:t>
+            </w:r>
+            <w:r>
+              <w:rPr>
+                <w:highlight w:val="green"/>
+              </w:rPr>
+              <w:t>led uit</w:t>
             </w:r>
           </w:p>
           <w:p>
@@ -2218,10 +2150,7 @@
           </w:p>
           <w:p>
             <w:r>
-              <w:t xml:space="preserve">Rode led </w:t>
-            </w:r>
-            <w:r>
-              <w:t>rechts uit</w:t>
+              <w:t>Rode led rechts uit</w:t>
             </w:r>
           </w:p>
         </w:tc>
@@ -2350,7 +2279,22 @@
           <w:p>
             <w:proofErr w:type="spellStart"/>
             <w:r>
-              <w:t>baanvak_bezet</w:t>
+              <w:rPr>
+                <w:highlight w:val="green"/>
+              </w:rPr>
+              <w:t>baanvak_</w:t>
+            </w:r>
+            <w:r>
+              <w:rPr>
+                <w:highlight w:val="green"/>
+              </w:rPr>
+              <w:t>on</w:t>
+            </w:r>
+            <w:r>
+              <w:rPr>
+                <w:highlight w:val="green"/>
+              </w:rPr>
+              <w:t>bezet</w:t>
             </w:r>
             <w:proofErr w:type="spellEnd"/>
           </w:p>
@@ -2361,7 +2305,22 @@
           </w:tcPr>
           <w:p>
             <w:r>
-              <w:t>Zet witte led uit</w:t>
+              <w:rPr>
+                <w:highlight w:val="green"/>
+              </w:rPr>
+              <w:t xml:space="preserve">Zet </w:t>
+            </w:r>
+            <w:r>
+              <w:rPr>
+                <w:highlight w:val="green"/>
+              </w:rPr>
+              <w:t>rode rechts</w:t>
+            </w:r>
+            <w:r>
+              <w:rPr>
+                <w:highlight w:val="green"/>
+              </w:rPr>
+              <w:t xml:space="preserve"> led uit</w:t>
             </w:r>
           </w:p>
           <w:p>
@@ -2379,10 +2338,7 @@
           </w:tcPr>
           <w:p>
             <w:r>
-              <w:t xml:space="preserve">Rode led links </w:t>
-            </w:r>
-            <w:r>
-              <w:t>uit</w:t>
+              <w:t>Rode led links uit</w:t>
             </w:r>
           </w:p>
           <w:p>
@@ -2428,7 +2384,16 @@
           <w:p>
             <w:proofErr w:type="spellStart"/>
             <w:r>
-              <w:t>timeout_wit</w:t>
+              <w:rPr>
+                <w:highlight w:val="green"/>
+              </w:rPr>
+              <w:t>timeout_</w:t>
+            </w:r>
+            <w:r>
+              <w:rPr>
+                <w:highlight w:val="green"/>
+              </w:rPr>
+              <w:t>rood</w:t>
             </w:r>
             <w:proofErr w:type="spellEnd"/>
           </w:p>
@@ -2460,7 +2425,13 @@
         <w:t xml:space="preserve">In het begin lijkt dit vrij lastig </w:t>
       </w:r>
       <w:r>
-        <w:t>maar wanner er met de vinger over de grafiek gegaan wordt en dan in de tabel gelezen wordt wat er moet/gaat gebeuren dan valt dit wel mee.</w:t>
+        <w:t>maar wann</w:t>
+      </w:r>
+      <w:r>
+        <w:t>e</w:t>
+      </w:r>
+      <w:r>
+        <w:t>er er met de vinger over de grafiek gegaan wordt en dan in de tabel gelezen wordt wat er moet/gaat gebeuren dan valt dit wel mee.</w:t>
       </w:r>
     </w:p>
     <w:p/>
@@ -2475,7 +2446,11 @@
         <w:t>4 wordt de code van de AKI verder behandeld</w:t>
       </w:r>
     </w:p>
-    <w:p/>
+    <w:p>
+      <w:r>
+        <w:t>De volgende sessie gaan we de AKI uitbreiden namelijk met een geluid-chip welke ook eenvoudig aangestuurd kan worden met de Arduino.</w:t>
+      </w:r>
+    </w:p>
     <w:p/>
     <w:p/>
     <w:p/>
@@ -2490,7 +2465,7 @@
     <w:p/>
     <w:sectPr>
       <w:pgSz w:w="11906" w:h="16838"/>
-      <w:pgMar w:top="1417" w:right="1417" w:bottom="1417" w:left="1417" w:header="708" w:footer="708" w:gutter="0"/>
+      <w:pgMar w:top="1417" w:right="1417" w:bottom="426" w:left="1417" w:header="708" w:footer="708" w:gutter="0"/>
       <w:cols w:space="708"/>
       <w:docGrid w:linePitch="360"/>
     </w:sectPr>
@@ -4299,6 +4274,18 @@
       <w:vertAlign w:val="superscript"/>
     </w:rPr>
   </w:style>
+  <w:style w:type="character" w:styleId="GevolgdeHyperlink">
+    <w:name w:val="FollowedHyperlink"/>
+    <w:basedOn w:val="Standaardalinea-lettertype"/>
+    <w:uiPriority w:val="99"/>
+    <w:semiHidden/>
+    <w:unhideWhenUsed/>
+    <w:rsid w:val="002536CA"/>
+    <w:rPr>
+      <w:color w:val="954F72" w:themeColor="followedHyperlink"/>
+      <w:u w:val="single"/>
+    </w:rPr>
+  </w:style>
 </w:styles>
 </file>
 

</xml_diff>